<commit_message>
Imported LSCluster data into each point object
However, no use of this cluster data has been implemented yet.
</commit_message>
<xml_diff>
--- a/Documentation/Notes on Purpose and Directions of LS Workshop v1.docx
+++ b/Documentation/Notes on Purpose and Directions of LS Workshop v1.docx
@@ -77,10 +77,7 @@
         <w:t xml:space="preserve"> </w:t>
       </w:r>
       <w:r>
-        <w:t>similar features</w:t>
-      </w:r>
-      <w:r>
-        <w:t xml:space="preserve"> are </w:t>
+        <w:t xml:space="preserve">similar features are </w:t>
       </w:r>
       <w:r>
         <w:rPr>
@@ -151,15 +148,534 @@
       <w:r>
         <w:t xml:space="preserve"> </w:t>
       </w:r>
+      <w:r>
+        <w:t xml:space="preserve">Each point is always </w:t>
+      </w:r>
     </w:p>
     <w:p>
       <w:pPr>
+        <w:pStyle w:val="Heading3"/>
+      </w:pPr>
+      <w:r>
+        <w:t xml:space="preserve">Predefined cluster map </w:t>
+      </w:r>
+    </w:p>
+    <w:p>
+      <w:pPr>
+        <w:pStyle w:val="Heading3"/>
+      </w:pPr>
+      <w:r>
+        <w:t xml:space="preserve">Cluster volume: all points with an N-dim subspace. Can generate examples via decoding points into examples. </w:t>
+      </w:r>
+    </w:p>
+    <w:p>
+      <w:pPr>
         <w:pStyle w:val="Heading1"/>
       </w:pPr>
       <w:r>
-        <w:t>Heading1</w:t>
+        <w:t>Event Structure</w:t>
       </w:r>
     </w:p>
+    <w:p>
+      <w:pPr>
+        <w:spacing w:after="0"/>
+      </w:pPr>
+      <w:r>
+        <w:t xml:space="preserve">The following table shows events that can occur among the LSpaceController and LSPointController. </w:t>
+      </w:r>
+      <w:r>
+        <w:t>The delegate for the following events is d</w:t>
+      </w:r>
+      <w:r>
+        <w:t>eclared in LSpaceController and subscribed in LSPointController</w:t>
+      </w:r>
+      <w:r>
+        <w:t>, so when the user interface requests changes the latter controller initiates an event via the following delegates to change behaviors of the many points</w:t>
+      </w:r>
+      <w:r>
+        <w:t>.</w:t>
+      </w:r>
+      <w:r>
+        <w:br/>
+      </w:r>
+    </w:p>
+    <w:tbl>
+      <w:tblPr>
+        <w:tblStyle w:val="TableGrid"/>
+        <w:tblW w:w="0" w:type="auto"/>
+        <w:tblLook w:val="04A0" w:firstRow="1" w:lastRow="0" w:firstColumn="1" w:lastColumn="0" w:noHBand="0" w:noVBand="1"/>
+      </w:tblPr>
+      <w:tblGrid>
+        <w:gridCol w:w="2540"/>
+        <w:gridCol w:w="3035"/>
+        <w:gridCol w:w="3775"/>
+      </w:tblGrid>
+      <w:tr>
+        <w:tc>
+          <w:tcPr>
+            <w:tcW w:w="2540" w:type="dxa"/>
+            <w:vAlign w:val="center"/>
+          </w:tcPr>
+          <w:p>
+            <w:pPr>
+              <w:spacing w:after="0"/>
+              <w:jc w:val="center"/>
+              <w:rPr>
+                <w:b/>
+                <w:bCs/>
+                <w:sz w:val="18"/>
+                <w:szCs w:val="18"/>
+              </w:rPr>
+            </w:pPr>
+            <w:r>
+              <w:rPr>
+                <w:b/>
+                <w:bCs/>
+                <w:sz w:val="18"/>
+                <w:szCs w:val="18"/>
+              </w:rPr>
+              <w:t>Event</w:t>
+            </w:r>
+          </w:p>
+        </w:tc>
+        <w:tc>
+          <w:tcPr>
+            <w:tcW w:w="3035" w:type="dxa"/>
+          </w:tcPr>
+          <w:p>
+            <w:pPr>
+              <w:spacing w:after="0"/>
+              <w:jc w:val="center"/>
+              <w:rPr>
+                <w:b/>
+                <w:bCs/>
+                <w:sz w:val="18"/>
+                <w:szCs w:val="18"/>
+              </w:rPr>
+            </w:pPr>
+            <w:r>
+              <w:rPr>
+                <w:b/>
+                <w:bCs/>
+                <w:sz w:val="18"/>
+                <w:szCs w:val="18"/>
+              </w:rPr>
+              <w:t>Purpose</w:t>
+            </w:r>
+          </w:p>
+        </w:tc>
+        <w:tc>
+          <w:tcPr>
+            <w:tcW w:w="3775" w:type="dxa"/>
+          </w:tcPr>
+          <w:p>
+            <w:pPr>
+              <w:spacing w:after="0"/>
+              <w:jc w:val="center"/>
+              <w:rPr>
+                <w:b/>
+                <w:bCs/>
+                <w:sz w:val="18"/>
+                <w:szCs w:val="18"/>
+              </w:rPr>
+            </w:pPr>
+            <w:r>
+              <w:rPr>
+                <w:b/>
+                <w:bCs/>
+                <w:sz w:val="18"/>
+                <w:szCs w:val="18"/>
+              </w:rPr>
+              <w:t>Dependencies</w:t>
+            </w:r>
+          </w:p>
+        </w:tc>
+      </w:tr>
+      <w:tr>
+        <w:tc>
+          <w:tcPr>
+            <w:tcW w:w="2540" w:type="dxa"/>
+            <w:vAlign w:val="center"/>
+          </w:tcPr>
+          <w:p>
+            <w:pPr>
+              <w:spacing w:after="0"/>
+              <w:rPr>
+                <w:sz w:val="18"/>
+                <w:szCs w:val="18"/>
+              </w:rPr>
+            </w:pPr>
+            <w:r>
+              <w:rPr>
+                <w:sz w:val="18"/>
+                <w:szCs w:val="18"/>
+              </w:rPr>
+              <w:t>onModeChange</w:t>
+            </w:r>
+            <w:r>
+              <w:rPr>
+                <w:sz w:val="18"/>
+                <w:szCs w:val="18"/>
+              </w:rPr>
+              <w:t>()</w:t>
+            </w:r>
+          </w:p>
+        </w:tc>
+        <w:tc>
+          <w:tcPr>
+            <w:tcW w:w="3035" w:type="dxa"/>
+          </w:tcPr>
+          <w:p>
+            <w:pPr>
+              <w:spacing w:after="0"/>
+              <w:rPr>
+                <w:sz w:val="18"/>
+                <w:szCs w:val="18"/>
+              </w:rPr>
+            </w:pPr>
+            <w:r>
+              <w:rPr>
+                <w:sz w:val="18"/>
+                <w:szCs w:val="18"/>
+              </w:rPr>
+              <w:t>Changes in render mode</w:t>
+            </w:r>
+            <w:r>
+              <w:rPr>
+                <w:sz w:val="18"/>
+                <w:szCs w:val="18"/>
+              </w:rPr>
+              <w:t xml:space="preserve">s: </w:t>
+            </w:r>
+            <w:r>
+              <w:rPr>
+                <w:sz w:val="18"/>
+                <w:szCs w:val="18"/>
+              </w:rPr>
+              <w:t xml:space="preserve">Ball </w:t>
+            </w:r>
+            <w:r>
+              <w:rPr>
+                <w:sz w:val="18"/>
+                <w:szCs w:val="18"/>
+              </w:rPr>
+              <w:t xml:space="preserve">sphere in 3-dim </w:t>
+            </w:r>
+            <w:r>
+              <w:rPr>
+                <w:sz w:val="18"/>
+                <w:szCs w:val="18"/>
+              </w:rPr>
+              <w:t>and Pole</w:t>
+            </w:r>
+            <w:r>
+              <w:rPr>
+                <w:sz w:val="18"/>
+                <w:szCs w:val="18"/>
+              </w:rPr>
+              <w:t xml:space="preserve"> mesh in N-dim.</w:t>
+            </w:r>
+          </w:p>
+        </w:tc>
+        <w:tc>
+          <w:tcPr>
+            <w:tcW w:w="3775" w:type="dxa"/>
+          </w:tcPr>
+          <w:p>
+            <w:pPr>
+              <w:spacing w:after="0"/>
+              <w:rPr>
+                <w:sz w:val="18"/>
+                <w:szCs w:val="18"/>
+              </w:rPr>
+            </w:pPr>
+          </w:p>
+        </w:tc>
+      </w:tr>
+      <w:tr>
+        <w:tc>
+          <w:tcPr>
+            <w:tcW w:w="2540" w:type="dxa"/>
+            <w:vAlign w:val="center"/>
+          </w:tcPr>
+          <w:p>
+            <w:pPr>
+              <w:spacing w:after="0"/>
+              <w:rPr>
+                <w:sz w:val="18"/>
+                <w:szCs w:val="18"/>
+              </w:rPr>
+            </w:pPr>
+            <w:r>
+              <w:rPr>
+                <w:sz w:val="18"/>
+                <w:szCs w:val="18"/>
+              </w:rPr>
+              <w:t>onPlotChange</w:t>
+            </w:r>
+            <w:r>
+              <w:rPr>
+                <w:sz w:val="18"/>
+                <w:szCs w:val="18"/>
+              </w:rPr>
+              <w:t>()</w:t>
+            </w:r>
+          </w:p>
+        </w:tc>
+        <w:tc>
+          <w:tcPr>
+            <w:tcW w:w="3035" w:type="dxa"/>
+          </w:tcPr>
+          <w:p>
+            <w:pPr>
+              <w:spacing w:after="0"/>
+              <w:rPr>
+                <w:sz w:val="18"/>
+                <w:szCs w:val="18"/>
+              </w:rPr>
+            </w:pPr>
+            <w:r>
+              <w:rPr>
+                <w:sz w:val="18"/>
+                <w:szCs w:val="18"/>
+              </w:rPr>
+              <w:t>Changes in LS values to convert to WorldSpace position and scale.</w:t>
+            </w:r>
+          </w:p>
+        </w:tc>
+        <w:tc>
+          <w:tcPr>
+            <w:tcW w:w="3775" w:type="dxa"/>
+          </w:tcPr>
+          <w:p>
+            <w:pPr>
+              <w:spacing w:after="0"/>
+              <w:rPr>
+                <w:sz w:val="18"/>
+                <w:szCs w:val="18"/>
+              </w:rPr>
+            </w:pPr>
+            <w:r>
+              <w:rPr>
+                <w:sz w:val="18"/>
+                <w:szCs w:val="18"/>
+              </w:rPr>
+              <w:t xml:space="preserve">In </w:t>
+            </w:r>
+            <w:r>
+              <w:rPr>
+                <w:sz w:val="18"/>
+                <w:szCs w:val="18"/>
+              </w:rPr>
+              <w:t>LSpaceController, delegate</w:t>
+            </w:r>
+            <w:r>
+              <w:rPr>
+                <w:sz w:val="18"/>
+                <w:szCs w:val="18"/>
+              </w:rPr>
+              <w:t xml:space="preserve"> PlotChange </w:t>
+            </w:r>
+            <w:r>
+              <w:rPr>
+                <w:sz w:val="18"/>
+                <w:szCs w:val="18"/>
+              </w:rPr>
+              <w:t xml:space="preserve">and event onPlotChange is declared. Used </w:t>
+            </w:r>
+            <w:r>
+              <w:rPr>
+                <w:sz w:val="18"/>
+                <w:szCs w:val="18"/>
+              </w:rPr>
+              <w:t>by</w:t>
+            </w:r>
+            <w:r>
+              <w:rPr>
+                <w:sz w:val="18"/>
+                <w:szCs w:val="18"/>
+              </w:rPr>
+              <w:t xml:space="preserve"> </w:t>
+            </w:r>
+            <w:r>
+              <w:rPr>
+                <w:sz w:val="18"/>
+                <w:szCs w:val="18"/>
+              </w:rPr>
+              <w:t xml:space="preserve">LSPointController </w:t>
+            </w:r>
+            <w:r>
+              <w:rPr>
+                <w:sz w:val="18"/>
+                <w:szCs w:val="18"/>
+              </w:rPr>
+              <w:t xml:space="preserve">RefreshPoints() that was subscribed in Start(). </w:t>
+            </w:r>
+          </w:p>
+        </w:tc>
+      </w:tr>
+      <w:tr>
+        <w:tc>
+          <w:tcPr>
+            <w:tcW w:w="2540" w:type="dxa"/>
+            <w:vAlign w:val="center"/>
+          </w:tcPr>
+          <w:p>
+            <w:pPr>
+              <w:spacing w:after="0"/>
+              <w:rPr>
+                <w:sz w:val="18"/>
+                <w:szCs w:val="18"/>
+              </w:rPr>
+            </w:pPr>
+            <w:r>
+              <w:rPr>
+                <w:sz w:val="18"/>
+                <w:szCs w:val="18"/>
+              </w:rPr>
+              <w:t>onDimensionChange</w:t>
+            </w:r>
+            <w:r>
+              <w:rPr>
+                <w:sz w:val="18"/>
+                <w:szCs w:val="18"/>
+              </w:rPr>
+              <w:t>()</w:t>
+            </w:r>
+          </w:p>
+        </w:tc>
+        <w:tc>
+          <w:tcPr>
+            <w:tcW w:w="3035" w:type="dxa"/>
+          </w:tcPr>
+          <w:p>
+            <w:pPr>
+              <w:spacing w:after="0"/>
+              <w:rPr>
+                <w:sz w:val="18"/>
+                <w:szCs w:val="18"/>
+              </w:rPr>
+            </w:pPr>
+            <w:r>
+              <w:rPr>
+                <w:sz w:val="18"/>
+                <w:szCs w:val="18"/>
+              </w:rPr>
+              <w:t>Changes to Xbase, Zbase, Yvert, Ynew</w:t>
+            </w:r>
+            <w:r>
+              <w:rPr>
+                <w:sz w:val="18"/>
+                <w:szCs w:val="18"/>
+              </w:rPr>
+              <w:t>.</w:t>
+            </w:r>
+            <w:r>
+              <w:rPr>
+                <w:sz w:val="18"/>
+                <w:szCs w:val="18"/>
+              </w:rPr>
+              <w:t xml:space="preserve"> </w:t>
+            </w:r>
+            <w:r>
+              <w:rPr>
+                <w:sz w:val="18"/>
+                <w:szCs w:val="18"/>
+              </w:rPr>
+              <w:t>Only Pole mode.</w:t>
+            </w:r>
+          </w:p>
+        </w:tc>
+        <w:tc>
+          <w:tcPr>
+            <w:tcW w:w="3775" w:type="dxa"/>
+          </w:tcPr>
+          <w:p>
+            <w:pPr>
+              <w:spacing w:after="0"/>
+              <w:rPr>
+                <w:sz w:val="18"/>
+                <w:szCs w:val="18"/>
+              </w:rPr>
+            </w:pPr>
+            <w:r>
+              <w:rPr>
+                <w:sz w:val="18"/>
+                <w:szCs w:val="18"/>
+              </w:rPr>
+              <w:t>Functions: try-out Ynew, flip Ynew with Yvert</w:t>
+            </w:r>
+          </w:p>
+        </w:tc>
+      </w:tr>
+      <w:tr>
+        <w:tc>
+          <w:tcPr>
+            <w:tcW w:w="2540" w:type="dxa"/>
+            <w:vAlign w:val="center"/>
+          </w:tcPr>
+          <w:p>
+            <w:pPr>
+              <w:spacing w:after="0"/>
+              <w:rPr>
+                <w:sz w:val="18"/>
+                <w:szCs w:val="18"/>
+              </w:rPr>
+            </w:pPr>
+            <w:r>
+              <w:rPr>
+                <w:sz w:val="18"/>
+                <w:szCs w:val="18"/>
+              </w:rPr>
+              <w:t>onClusterChange</w:t>
+            </w:r>
+            <w:r>
+              <w:rPr>
+                <w:sz w:val="18"/>
+                <w:szCs w:val="18"/>
+              </w:rPr>
+              <w:t>()</w:t>
+            </w:r>
+          </w:p>
+        </w:tc>
+        <w:tc>
+          <w:tcPr>
+            <w:tcW w:w="3035" w:type="dxa"/>
+          </w:tcPr>
+          <w:p>
+            <w:pPr>
+              <w:spacing w:after="0"/>
+              <w:rPr>
+                <w:sz w:val="18"/>
+                <w:szCs w:val="18"/>
+              </w:rPr>
+            </w:pPr>
+            <w:r>
+              <w:rPr>
+                <w:sz w:val="18"/>
+                <w:szCs w:val="18"/>
+              </w:rPr>
+              <w:t>Changes to selected Cluster to alter appearance of Point</w:t>
+            </w:r>
+          </w:p>
+        </w:tc>
+        <w:tc>
+          <w:tcPr>
+            <w:tcW w:w="3775" w:type="dxa"/>
+          </w:tcPr>
+          <w:p>
+            <w:pPr>
+              <w:spacing w:after="0"/>
+              <w:rPr>
+                <w:sz w:val="18"/>
+                <w:szCs w:val="18"/>
+              </w:rPr>
+            </w:pPr>
+          </w:p>
+        </w:tc>
+      </w:tr>
+    </w:tbl>
+    <w:p/>
     <w:p/>
     <w:sectPr>
       <w:pgSz w:w="12240" w:h="15840"/>
@@ -703,7 +1219,6 @@
   <w:style w:type="paragraph" w:styleId="Heading1">
     <w:name w:val="heading 1"/>
     <w:basedOn w:val="Normal"/>
-    <w:next w:val="Normal"/>
     <w:link w:val="Heading1Char"/>
     <w:uiPriority w:val="9"/>
     <w:qFormat/>
@@ -913,6 +1428,25 @@
       <w:iCs/>
       <w:color w:val="2F5496" w:themeColor="accent1" w:themeShade="BF"/>
     </w:rPr>
+  </w:style>
+  <w:style w:type="table" w:styleId="TableGrid">
+    <w:name w:val="Table Grid"/>
+    <w:basedOn w:val="TableNormal"/>
+    <w:uiPriority w:val="39"/>
+    <w:rsid w:val="00C86C64"/>
+    <w:pPr>
+      <w:spacing w:after="0" w:line="240" w:lineRule="auto"/>
+    </w:pPr>
+    <w:tblPr>
+      <w:tblBorders>
+        <w:top w:val="single" w:sz="4" w:space="0" w:color="auto"/>
+        <w:left w:val="single" w:sz="4" w:space="0" w:color="auto"/>
+        <w:bottom w:val="single" w:sz="4" w:space="0" w:color="auto"/>
+        <w:right w:val="single" w:sz="4" w:space="0" w:color="auto"/>
+        <w:insideH w:val="single" w:sz="4" w:space="0" w:color="auto"/>
+        <w:insideV w:val="single" w:sz="4" w:space="0" w:color="auto"/>
+      </w:tblBorders>
+    </w:tblPr>
   </w:style>
 </w:styles>
 </file>

</xml_diff>